<commit_message>
add login logout and report about admin for DOC
</commit_message>
<xml_diff>
--- a/document/Quản lý thư viện.docx
+++ b/document/Quản lý thư viện.docx
@@ -52387,6 +52387,7 @@
       </w:pPr>
       <w:r>
         <w:rPr>
+          <w:rFonts w:cs="Tahoma"/>
           <w:noProof/>
           <w:lang w:val="en-US" w:eastAsia="en-US"/>
         </w:rPr>
@@ -53156,16 +53157,7 @@
                 <w:szCs w:val="22"/>
                 <w:lang w:val="vi-VN"/>
               </w:rPr>
-              <w:t xml:space="preserve"> </w:t>
-            </w:r>
-            <w:r>
-              <w:rPr>
-                <w:rFonts w:cs="Tahoma"/>
-                <w:sz w:val="22"/>
-                <w:szCs w:val="22"/>
-                <w:lang w:val="vi-VN"/>
-              </w:rPr>
-              <w:t>thêm sách</w:t>
+              <w:t xml:space="preserve"> thêm sách</w:t>
             </w:r>
           </w:p>
         </w:tc>
@@ -53211,16 +53203,7 @@
                 <w:szCs w:val="22"/>
                 <w:lang w:val="vi-VN"/>
               </w:rPr>
-              <w:t xml:space="preserve">Show màn hình </w:t>
-            </w:r>
-            <w:r>
-              <w:rPr>
-                <w:rFonts w:cs="Tahoma"/>
-                <w:sz w:val="22"/>
-                <w:szCs w:val="22"/>
-                <w:lang w:val="vi-VN"/>
-              </w:rPr>
-              <w:t>thêm sách</w:t>
+              <w:t>Show màn hình thêm sách</w:t>
             </w:r>
           </w:p>
         </w:tc>
@@ -53297,16 +53280,7 @@
                 <w:szCs w:val="22"/>
                 <w:lang w:val="vi-VN"/>
               </w:rPr>
-              <w:t xml:space="preserve"> </w:t>
-            </w:r>
-            <w:r>
-              <w:rPr>
-                <w:rFonts w:cs="Tahoma"/>
-                <w:sz w:val="22"/>
-                <w:szCs w:val="22"/>
-                <w:lang w:val="vi-VN"/>
-              </w:rPr>
-              <w:t>thêm danh mục</w:t>
+              <w:t xml:space="preserve"> thêm danh mục</w:t>
             </w:r>
           </w:p>
         </w:tc>
@@ -53352,16 +53326,7 @@
                 <w:szCs w:val="22"/>
                 <w:lang w:val="vi-VN"/>
               </w:rPr>
-              <w:t xml:space="preserve">Show màn hình </w:t>
-            </w:r>
-            <w:r>
-              <w:rPr>
-                <w:rFonts w:cs="Tahoma"/>
-                <w:sz w:val="22"/>
-                <w:szCs w:val="22"/>
-                <w:lang w:val="vi-VN"/>
-              </w:rPr>
-              <w:t>thêm danh mục</w:t>
+              <w:t>Show màn hình thêm danh mục</w:t>
             </w:r>
           </w:p>
         </w:tc>
@@ -53485,16 +53450,7 @@
                 <w:szCs w:val="22"/>
                 <w:lang w:val="vi-VN"/>
               </w:rPr>
-              <w:t xml:space="preserve">Show màn hình </w:t>
-            </w:r>
-            <w:r>
-              <w:rPr>
-                <w:rFonts w:cs="Tahoma"/>
-                <w:sz w:val="22"/>
-                <w:szCs w:val="22"/>
-                <w:lang w:val="vi-VN"/>
-              </w:rPr>
-              <w:t>thêm user</w:t>
+              <w:t>Show màn hình thêm user</w:t>
             </w:r>
           </w:p>
         </w:tc>
@@ -53810,12 +53766,504 @@
               </w:rPr>
               <w:t>Thông báo lỗi</w:t>
             </w:r>
-            <w:bookmarkStart w:id="33" w:name="_GoBack"/>
-            <w:bookmarkEnd w:id="33"/>
           </w:p>
         </w:tc>
       </w:tr>
     </w:tbl>
+    <w:p>
+      <w:pPr>
+        <w:pStyle w:val="Heading1"/>
+        <w:numPr>
+          <w:ilvl w:val="0"/>
+          <w:numId w:val="0"/>
+        </w:numPr>
+        <w:ind w:left="576"/>
+        <w:rPr>
+          <w:rFonts w:ascii="Tahoma" w:hAnsi="Tahoma" w:cs="Tahoma"/>
+        </w:rPr>
+      </w:pPr>
+    </w:p>
+    <w:p>
+      <w:pPr>
+        <w:pStyle w:val="ListParagraph"/>
+        <w:keepNext/>
+        <w:numPr>
+          <w:ilvl w:val="1"/>
+          <w:numId w:val="6"/>
+        </w:numPr>
+        <w:tabs>
+          <w:tab w:val="num" w:pos="1188"/>
+        </w:tabs>
+        <w:spacing w:before="120" w:line="240" w:lineRule="auto"/>
+        <w:ind w:left="1188"/>
+        <w:contextualSpacing w:val="0"/>
+        <w:jc w:val="left"/>
+        <w:outlineLvl w:val="1"/>
+        <w:rPr>
+          <w:rFonts w:ascii="Tahoma" w:hAnsi="Tahoma" w:cs="Tahoma"/>
+          <w:b/>
+          <w:bCs/>
+          <w:iCs/>
+          <w:vanish/>
+          <w:sz w:val="24"/>
+          <w:szCs w:val="28"/>
+        </w:rPr>
+      </w:pPr>
+    </w:p>
+    <w:p>
+      <w:pPr>
+        <w:pStyle w:val="Heading2"/>
+        <w:tabs>
+          <w:tab w:val="num" w:pos="594"/>
+        </w:tabs>
+        <w:ind w:left="864"/>
+        <w:rPr>
+          <w:rFonts w:ascii="Tahoma" w:hAnsi="Tahoma" w:cs="Tahoma"/>
+        </w:rPr>
+      </w:pPr>
+      <w:r>
+        <w:rPr>
+          <w:rFonts w:ascii="Tahoma" w:hAnsi="Tahoma" w:cs="Tahoma"/>
+        </w:rPr>
+        <w:t xml:space="preserve"> </w:t>
+      </w:r>
+      <w:bookmarkStart w:id="33" w:name="_Toc410219225"/>
+      <w:r>
+        <w:rPr>
+          <w:rFonts w:ascii="Tahoma" w:hAnsi="Tahoma" w:cs="Tahoma"/>
+        </w:rPr>
+        <w:t>Đăng nhập</w:t>
+      </w:r>
+      <w:r>
+        <w:rPr>
+          <w:rFonts w:ascii="Tahoma" w:hAnsi="Tahoma" w:cs="Tahoma"/>
+          <w:lang w:val="vi-VN"/>
+        </w:rPr>
+        <w:t xml:space="preserve"> bên phía nhân viên thư viện</w:t>
+      </w:r>
+      <w:r>
+        <w:rPr>
+          <w:rFonts w:ascii="Tahoma" w:hAnsi="Tahoma" w:cs="Tahoma"/>
+        </w:rPr>
+        <w:t>:</w:t>
+      </w:r>
+      <w:bookmarkEnd w:id="33"/>
+    </w:p>
+    <w:p>
+      <w:pPr>
+        <w:rPr>
+          <w:rFonts w:cs="Tahoma"/>
+          <w:sz w:val="22"/>
+          <w:szCs w:val="22"/>
+        </w:rPr>
+      </w:pPr>
+      <w:bookmarkStart w:id="34" w:name="_Toc262164411"/>
+      <w:bookmarkStart w:id="35" w:name="_Toc409687080"/>
+      <w:r>
+        <w:rPr>
+          <w:rFonts w:cs="Tahoma"/>
+          <w:noProof/>
+          <w:lang w:val="en-US" w:eastAsia="en-US"/>
+        </w:rPr>
+        <w:drawing>
+          <wp:inline distT="0" distB="0" distL="0" distR="0" wp14:anchorId="530F6ED2" wp14:editId="40F12694">
+            <wp:extent cx="5943600" cy="3399790"/>
+            <wp:effectExtent l="0" t="0" r="0" b="0"/>
+            <wp:docPr id="4" name="Picture 4"/>
+            <wp:cNvGraphicFramePr>
+              <a:graphicFrameLocks xmlns:a="http://schemas.openxmlformats.org/drawingml/2006/main" noChangeAspect="1"/>
+            </wp:cNvGraphicFramePr>
+            <a:graphic xmlns:a="http://schemas.openxmlformats.org/drawingml/2006/main">
+              <a:graphicData uri="http://schemas.openxmlformats.org/drawingml/2006/picture">
+                <pic:pic xmlns:pic="http://schemas.openxmlformats.org/drawingml/2006/picture">
+                  <pic:nvPicPr>
+                    <pic:cNvPr id="1" name=""/>
+                    <pic:cNvPicPr/>
+                  </pic:nvPicPr>
+                  <pic:blipFill>
+                    <a:blip r:embed="rId28"/>
+                    <a:stretch>
+                      <a:fillRect/>
+                    </a:stretch>
+                  </pic:blipFill>
+                  <pic:spPr>
+                    <a:xfrm>
+                      <a:off x="0" y="0"/>
+                      <a:ext cx="5943600" cy="3399790"/>
+                    </a:xfrm>
+                    <a:prstGeom prst="rect">
+                      <a:avLst/>
+                    </a:prstGeom>
+                  </pic:spPr>
+                </pic:pic>
+              </a:graphicData>
+            </a:graphic>
+          </wp:inline>
+        </w:drawing>
+      </w:r>
+      <w:r>
+        <w:rPr>
+          <w:rFonts w:cs="Tahoma"/>
+          <w:bCs/>
+          <w:sz w:val="22"/>
+          <w:szCs w:val="22"/>
+        </w:rPr>
+        <w:t xml:space="preserve">Tên tài khoản và mật khẩu phải được tạo trước. Hệ thống hiển thị trang đăng nhập, người dùng nhập Tên đăng nhập và Mật khẩu. Hệ thống kiểm tra Tên đăng nhập và Mật khẩu. Nếu đúng thì hệ thống chuyển sang </w:t>
+      </w:r>
+      <w:r>
+        <w:rPr>
+          <w:rFonts w:cs="Tahoma"/>
+          <w:bCs/>
+          <w:sz w:val="22"/>
+          <w:szCs w:val="22"/>
+        </w:rPr>
+        <w:t>trang</w:t>
+      </w:r>
+      <w:r>
+        <w:rPr>
+          <w:rFonts w:cs="Tahoma"/>
+          <w:bCs/>
+          <w:sz w:val="22"/>
+          <w:szCs w:val="22"/>
+          <w:lang w:val="vi-VN"/>
+        </w:rPr>
+        <w:t xml:space="preserve"> của quản lý thư viện</w:t>
+      </w:r>
+      <w:r>
+        <w:rPr>
+          <w:rFonts w:cs="Tahoma"/>
+          <w:bCs/>
+          <w:sz w:val="22"/>
+          <w:szCs w:val="22"/>
+        </w:rPr>
+        <w:t>. Nếu sai thì hệ thống hiển thị thông báo lỗi “Đăng nhập không thành công”</w:t>
+      </w:r>
+      <w:bookmarkEnd w:id="34"/>
+      <w:bookmarkEnd w:id="35"/>
+    </w:p>
+    <w:p>
+      <w:pPr>
+        <w:pStyle w:val="ListParagraph"/>
+        <w:keepNext/>
+        <w:numPr>
+          <w:ilvl w:val="1"/>
+          <w:numId w:val="40"/>
+        </w:numPr>
+        <w:tabs>
+          <w:tab w:val="num" w:pos="594"/>
+        </w:tabs>
+        <w:spacing w:before="120" w:line="240" w:lineRule="auto"/>
+        <w:contextualSpacing w:val="0"/>
+        <w:jc w:val="left"/>
+        <w:outlineLvl w:val="1"/>
+        <w:rPr>
+          <w:rFonts w:ascii="Tahoma" w:hAnsi="Tahoma" w:cs="Tahoma"/>
+          <w:b/>
+          <w:bCs/>
+          <w:iCs/>
+          <w:vanish/>
+          <w:sz w:val="24"/>
+          <w:szCs w:val="28"/>
+        </w:rPr>
+      </w:pPr>
+    </w:p>
+    <w:p>
+      <w:pPr>
+        <w:pStyle w:val="ListParagraph"/>
+        <w:keepNext/>
+        <w:numPr>
+          <w:ilvl w:val="1"/>
+          <w:numId w:val="40"/>
+        </w:numPr>
+        <w:tabs>
+          <w:tab w:val="num" w:pos="594"/>
+        </w:tabs>
+        <w:spacing w:before="120" w:line="240" w:lineRule="auto"/>
+        <w:contextualSpacing w:val="0"/>
+        <w:jc w:val="left"/>
+        <w:outlineLvl w:val="1"/>
+        <w:rPr>
+          <w:rFonts w:ascii="Tahoma" w:hAnsi="Tahoma" w:cs="Tahoma"/>
+          <w:b/>
+          <w:bCs/>
+          <w:iCs/>
+          <w:vanish/>
+          <w:sz w:val="24"/>
+          <w:szCs w:val="28"/>
+        </w:rPr>
+      </w:pPr>
+    </w:p>
+    <w:p>
+      <w:pPr>
+        <w:pStyle w:val="ListParagraph"/>
+        <w:keepNext/>
+        <w:numPr>
+          <w:ilvl w:val="1"/>
+          <w:numId w:val="40"/>
+        </w:numPr>
+        <w:tabs>
+          <w:tab w:val="num" w:pos="594"/>
+        </w:tabs>
+        <w:spacing w:before="120" w:line="240" w:lineRule="auto"/>
+        <w:contextualSpacing w:val="0"/>
+        <w:jc w:val="left"/>
+        <w:outlineLvl w:val="1"/>
+        <w:rPr>
+          <w:rFonts w:ascii="Tahoma" w:hAnsi="Tahoma" w:cs="Tahoma"/>
+          <w:b/>
+          <w:bCs/>
+          <w:iCs/>
+          <w:vanish/>
+          <w:sz w:val="24"/>
+          <w:szCs w:val="28"/>
+        </w:rPr>
+      </w:pPr>
+    </w:p>
+    <w:p>
+      <w:pPr>
+        <w:pStyle w:val="ListParagraph"/>
+        <w:keepNext/>
+        <w:numPr>
+          <w:ilvl w:val="1"/>
+          <w:numId w:val="40"/>
+        </w:numPr>
+        <w:tabs>
+          <w:tab w:val="num" w:pos="594"/>
+        </w:tabs>
+        <w:spacing w:before="120" w:line="240" w:lineRule="auto"/>
+        <w:contextualSpacing w:val="0"/>
+        <w:jc w:val="left"/>
+        <w:outlineLvl w:val="1"/>
+        <w:rPr>
+          <w:rFonts w:ascii="Tahoma" w:hAnsi="Tahoma" w:cs="Tahoma"/>
+          <w:b/>
+          <w:bCs/>
+          <w:iCs/>
+          <w:vanish/>
+          <w:sz w:val="24"/>
+          <w:szCs w:val="28"/>
+        </w:rPr>
+      </w:pPr>
+    </w:p>
+    <w:p>
+      <w:pPr>
+        <w:pStyle w:val="ListParagraph"/>
+        <w:keepNext/>
+        <w:numPr>
+          <w:ilvl w:val="1"/>
+          <w:numId w:val="40"/>
+        </w:numPr>
+        <w:tabs>
+          <w:tab w:val="num" w:pos="594"/>
+        </w:tabs>
+        <w:spacing w:before="120" w:line="240" w:lineRule="auto"/>
+        <w:contextualSpacing w:val="0"/>
+        <w:jc w:val="left"/>
+        <w:outlineLvl w:val="1"/>
+        <w:rPr>
+          <w:rFonts w:ascii="Tahoma" w:hAnsi="Tahoma" w:cs="Tahoma"/>
+          <w:b/>
+          <w:bCs/>
+          <w:iCs/>
+          <w:vanish/>
+          <w:sz w:val="24"/>
+          <w:szCs w:val="28"/>
+        </w:rPr>
+      </w:pPr>
+    </w:p>
+    <w:p>
+      <w:pPr>
+        <w:pStyle w:val="ListParagraph"/>
+        <w:keepNext/>
+        <w:numPr>
+          <w:ilvl w:val="1"/>
+          <w:numId w:val="40"/>
+        </w:numPr>
+        <w:tabs>
+          <w:tab w:val="num" w:pos="594"/>
+        </w:tabs>
+        <w:spacing w:before="120" w:line="240" w:lineRule="auto"/>
+        <w:contextualSpacing w:val="0"/>
+        <w:jc w:val="left"/>
+        <w:outlineLvl w:val="1"/>
+        <w:rPr>
+          <w:rFonts w:ascii="Tahoma" w:hAnsi="Tahoma" w:cs="Tahoma"/>
+          <w:b/>
+          <w:bCs/>
+          <w:iCs/>
+          <w:vanish/>
+          <w:sz w:val="24"/>
+          <w:szCs w:val="28"/>
+        </w:rPr>
+      </w:pPr>
+    </w:p>
+    <w:p>
+      <w:pPr>
+        <w:pStyle w:val="ListParagraph"/>
+        <w:keepNext/>
+        <w:numPr>
+          <w:ilvl w:val="1"/>
+          <w:numId w:val="40"/>
+        </w:numPr>
+        <w:tabs>
+          <w:tab w:val="num" w:pos="594"/>
+        </w:tabs>
+        <w:spacing w:before="120" w:line="240" w:lineRule="auto"/>
+        <w:contextualSpacing w:val="0"/>
+        <w:jc w:val="left"/>
+        <w:outlineLvl w:val="1"/>
+        <w:rPr>
+          <w:rFonts w:ascii="Tahoma" w:hAnsi="Tahoma" w:cs="Tahoma"/>
+          <w:b/>
+          <w:bCs/>
+          <w:iCs/>
+          <w:vanish/>
+          <w:sz w:val="24"/>
+          <w:szCs w:val="28"/>
+        </w:rPr>
+      </w:pPr>
+    </w:p>
+    <w:p>
+      <w:pPr>
+        <w:pStyle w:val="ListParagraph"/>
+        <w:keepNext/>
+        <w:numPr>
+          <w:ilvl w:val="1"/>
+          <w:numId w:val="40"/>
+        </w:numPr>
+        <w:tabs>
+          <w:tab w:val="num" w:pos="594"/>
+        </w:tabs>
+        <w:spacing w:before="120" w:line="240" w:lineRule="auto"/>
+        <w:contextualSpacing w:val="0"/>
+        <w:jc w:val="left"/>
+        <w:outlineLvl w:val="1"/>
+        <w:rPr>
+          <w:rFonts w:ascii="Tahoma" w:hAnsi="Tahoma" w:cs="Tahoma"/>
+          <w:b/>
+          <w:bCs/>
+          <w:iCs/>
+          <w:vanish/>
+          <w:sz w:val="24"/>
+          <w:szCs w:val="28"/>
+        </w:rPr>
+      </w:pPr>
+    </w:p>
+    <w:p>
+      <w:pPr>
+        <w:pStyle w:val="Heading2"/>
+        <w:numPr>
+          <w:ilvl w:val="1"/>
+          <w:numId w:val="40"/>
+        </w:numPr>
+        <w:tabs>
+          <w:tab w:val="num" w:pos="594"/>
+        </w:tabs>
+        <w:rPr>
+          <w:rFonts w:ascii="Tahoma" w:hAnsi="Tahoma" w:cs="Tahoma"/>
+        </w:rPr>
+      </w:pPr>
+      <w:r>
+        <w:rPr>
+          <w:rFonts w:ascii="Tahoma" w:hAnsi="Tahoma" w:cs="Tahoma"/>
+        </w:rPr>
+        <w:t xml:space="preserve">Đăng </w:t>
+      </w:r>
+      <w:r>
+        <w:rPr>
+          <w:rFonts w:ascii="Tahoma" w:hAnsi="Tahoma" w:cs="Tahoma"/>
+          <w:lang w:val="vi-VN"/>
+        </w:rPr>
+        <w:t xml:space="preserve">xuất </w:t>
+      </w:r>
+      <w:r>
+        <w:rPr>
+          <w:rFonts w:ascii="Tahoma" w:hAnsi="Tahoma" w:cs="Tahoma"/>
+          <w:lang w:val="vi-VN"/>
+        </w:rPr>
+        <w:t>bên phía nhân viên thư viện</w:t>
+      </w:r>
+      <w:r>
+        <w:rPr>
+          <w:rFonts w:ascii="Tahoma" w:hAnsi="Tahoma" w:cs="Tahoma"/>
+        </w:rPr>
+        <w:t>:</w:t>
+      </w:r>
+    </w:p>
+    <w:p>
+      <w:pPr>
+        <w:rPr>
+          <w:rFonts w:cs="Tahoma"/>
+          <w:noProof/>
+        </w:rPr>
+      </w:pPr>
+      <w:r>
+        <w:rPr>
+          <w:noProof/>
+          <w:lang w:val="en-US" w:eastAsia="en-US"/>
+        </w:rPr>
+        <w:drawing>
+          <wp:inline distT="0" distB="0" distL="0" distR="0" wp14:anchorId="2623E6D7" wp14:editId="2FA0794D">
+            <wp:extent cx="5943600" cy="3203575"/>
+            <wp:effectExtent l="0" t="0" r="0" b="0"/>
+            <wp:docPr id="12" name="Picture 12"/>
+            <wp:cNvGraphicFramePr>
+              <a:graphicFrameLocks xmlns:a="http://schemas.openxmlformats.org/drawingml/2006/main" noChangeAspect="1"/>
+            </wp:cNvGraphicFramePr>
+            <a:graphic xmlns:a="http://schemas.openxmlformats.org/drawingml/2006/main">
+              <a:graphicData uri="http://schemas.openxmlformats.org/drawingml/2006/picture">
+                <pic:pic xmlns:pic="http://schemas.openxmlformats.org/drawingml/2006/picture">
+                  <pic:nvPicPr>
+                    <pic:cNvPr id="1" name=""/>
+                    <pic:cNvPicPr/>
+                  </pic:nvPicPr>
+                  <pic:blipFill>
+                    <a:blip r:embed="rId29"/>
+                    <a:stretch>
+                      <a:fillRect/>
+                    </a:stretch>
+                  </pic:blipFill>
+                  <pic:spPr>
+                    <a:xfrm>
+                      <a:off x="0" y="0"/>
+                      <a:ext cx="5943600" cy="3203575"/>
+                    </a:xfrm>
+                    <a:prstGeom prst="rect">
+                      <a:avLst/>
+                    </a:prstGeom>
+                  </pic:spPr>
+                </pic:pic>
+              </a:graphicData>
+            </a:graphic>
+          </wp:inline>
+        </w:drawing>
+      </w:r>
+    </w:p>
+    <w:p>
+      <w:pPr>
+        <w:rPr>
+          <w:rFonts w:cs="Tahoma"/>
+          <w:noProof/>
+        </w:rPr>
+      </w:pPr>
+      <w:r>
+        <w:rPr>
+          <w:rFonts w:cs="Tahoma"/>
+          <w:noProof/>
+          <w:lang w:val="vi-VN"/>
+        </w:rPr>
+        <w:t>Người dùng kích vào mục logout trên thanh menu để đăng xuất.</w:t>
+      </w:r>
+      <w:bookmarkStart w:id="36" w:name="_GoBack"/>
+      <w:bookmarkEnd w:id="36"/>
+      <w:r>
+        <w:rPr>
+          <w:rFonts w:cs="Tahoma"/>
+          <w:noProof/>
+        </w:rPr>
+        <w:t xml:space="preserve"> </w:t>
+      </w:r>
+    </w:p>
     <w:p>
       <w:pPr>
         <w:rPr>
@@ -53924,7 +54372,7 @@
       <w:rPr>
         <w:noProof/>
       </w:rPr>
-      <w:t>54</w:t>
+      <w:t>56</w:t>
     </w:r>
     <w:r>
       <w:fldChar w:fldCharType="end"/>
@@ -53945,7 +54393,7 @@
       <w:rPr>
         <w:noProof/>
       </w:rPr>
-      <w:t>54</w:t>
+      <w:t>56</w:t>
     </w:r>
     <w:r>
       <w:fldChar w:fldCharType="end"/>
@@ -56098,9 +56546,9 @@
       <w:lvlJc w:val="left"/>
       <w:pPr>
         <w:tabs>
-          <w:tab w:val="num" w:pos="918"/>
+          <w:tab w:val="num" w:pos="648"/>
         </w:tabs>
-        <w:ind w:left="918" w:hanging="648"/>
+        <w:ind w:left="648" w:hanging="648"/>
       </w:pPr>
       <w:rPr>
         <w:rFonts w:ascii="Arial" w:hAnsi="Arial" w:cs="Arial" w:hint="default"/>
@@ -58304,6 +58752,36 @@
   <w:num w:numId="39">
     <w:abstractNumId w:val="16"/>
   </w:num>
+  <w:num w:numId="40">
+    <w:abstractNumId w:val="17"/>
+    <w:lvlOverride w:ilvl="0">
+      <w:startOverride w:val="1"/>
+    </w:lvlOverride>
+    <w:lvlOverride w:ilvl="1">
+      <w:startOverride w:val="1"/>
+    </w:lvlOverride>
+    <w:lvlOverride w:ilvl="2">
+      <w:startOverride w:val="1"/>
+    </w:lvlOverride>
+    <w:lvlOverride w:ilvl="3">
+      <w:startOverride w:val="1"/>
+    </w:lvlOverride>
+    <w:lvlOverride w:ilvl="4">
+      <w:startOverride w:val="1"/>
+    </w:lvlOverride>
+    <w:lvlOverride w:ilvl="5">
+      <w:startOverride w:val="1"/>
+    </w:lvlOverride>
+    <w:lvlOverride w:ilvl="6">
+      <w:startOverride w:val="1"/>
+    </w:lvlOverride>
+    <w:lvlOverride w:ilvl="7">
+      <w:startOverride w:val="1"/>
+    </w:lvlOverride>
+    <w:lvlOverride w:ilvl="8">
+      <w:startOverride w:val="1"/>
+    </w:lvlOverride>
+  </w:num>
 </w:numbering>
 </file>
 
@@ -58748,7 +59226,7 @@
         <w:numId w:val="6"/>
       </w:numPr>
       <w:tabs>
-        <w:tab w:val="clear" w:pos="918"/>
+        <w:tab w:val="clear" w:pos="648"/>
         <w:tab w:val="num" w:pos="1188"/>
       </w:tabs>
       <w:spacing w:before="120" w:after="120"/>

</xml_diff>